<commit_message>
updated docs, tidied config generation
</commit_message>
<xml_diff>
--- a/docs/app_description_template_eng_v1_0_kri-mac.docx
+++ b/docs/app_description_template_eng_v1_0_kri-mac.docx
@@ -649,8 +649,7 @@
             </w:tabs>
             <w:rPr>
               <w:noProof/>
-              <w:kern w:val="2"/>
-              <w:sz w:val="20"/>
+              <w:lang w:val="en-GB" w:eastAsia="en-GB"/>
             </w:rPr>
           </w:pPr>
           <w:r>
@@ -671,42 +670,7 @@
             </w:rPr>
             <w:fldChar w:fldCharType="separate"/>
           </w:r>
-          <w:r>
-            <w:fldChar w:fldCharType="begin"/>
-          </w:r>
-          <w:r>
-            <w:instrText>HYPERLINK \l "_Toc281402849"</w:instrText>
-          </w:r>
-          <w:r>
-            <w:fldChar w:fldCharType="separate"/>
-          </w:r>
-          <w:r>
-            <w:rPr>
-              <w:rStyle w:val="Hyperlink"/>
-              <w:rFonts w:ascii="Trebuchet MS" w:hAnsi="Trebuchet MS"/>
-              <w:b/>
-              <w:noProof/>
-            </w:rPr>
-            <w:t>1</w:t>
-          </w:r>
-          <w:r>
-            <w:rPr>
-              <w:noProof/>
-              <w:kern w:val="2"/>
-              <w:sz w:val="20"/>
-            </w:rPr>
-            <w:tab/>
-          </w:r>
-          <w:r>
-            <w:rPr>
-              <w:rStyle w:val="Hyperlink"/>
-              <w:rFonts w:ascii="Trebuchet MS" w:hAnsi="Trebuchet MS"/>
-              <w:b/>
-              <w:noProof/>
-            </w:rPr>
-            <w:t xml:space="preserve">Description of </w:t>
-          </w:r>
-          <w:ins w:id="0" w:author="evab" w:date="2011-02-07T13:04:00Z">
+          <w:hyperlink w:anchor="_Toc334645373" w:history="1">
             <w:r>
               <w:rPr>
                 <w:rStyle w:val="Hyperlink"/>
@@ -714,113 +678,33 @@
                 <w:b/>
                 <w:noProof/>
               </w:rPr>
-              <w:t xml:space="preserve">the </w:t>
-            </w:r>
-          </w:ins>
-          <w:r>
-            <w:rPr>
-              <w:rStyle w:val="Hyperlink"/>
-              <w:rFonts w:ascii="Trebuchet MS" w:hAnsi="Trebuchet MS"/>
-              <w:b/>
-              <w:noProof/>
-            </w:rPr>
-            <w:t>App</w:t>
-          </w:r>
-          <w:r>
-            <w:rPr>
-              <w:noProof/>
-              <w:webHidden/>
-            </w:rPr>
-            <w:tab/>
-          </w:r>
-          <w:r>
-            <w:rPr>
-              <w:noProof/>
-              <w:webHidden/>
-            </w:rPr>
-            <w:fldChar w:fldCharType="begin"/>
-          </w:r>
-          <w:r>
-            <w:rPr>
-              <w:noProof/>
-              <w:webHidden/>
-            </w:rPr>
-            <w:instrText xml:space="preserve"> PAGEREF _Toc281402849 \h </w:instrText>
-          </w:r>
-          <w:r>
-            <w:rPr>
-              <w:noProof/>
-              <w:webHidden/>
-            </w:rPr>
-          </w:r>
-          <w:r>
-            <w:rPr>
-              <w:noProof/>
-              <w:webHidden/>
-            </w:rPr>
-            <w:fldChar w:fldCharType="separate"/>
-          </w:r>
-          <w:r>
-            <w:rPr>
-              <w:noProof/>
-              <w:webHidden/>
-            </w:rPr>
-            <w:t>4</w:t>
-          </w:r>
-          <w:r>
-            <w:rPr>
-              <w:noProof/>
-              <w:webHidden/>
-            </w:rPr>
-            <w:fldChar w:fldCharType="end"/>
-          </w:r>
-          <w:r>
-            <w:fldChar w:fldCharType="end"/>
-          </w:r>
-        </w:p>
-        <w:p>
-          <w:pPr>
-            <w:pStyle w:val="TOC2"/>
-            <w:rPr>
-              <w:noProof/>
-              <w:kern w:val="2"/>
-              <w:sz w:val="20"/>
-            </w:rPr>
-          </w:pPr>
-          <w:hyperlink w:anchor="_Toc281402850" w:history="1">
+              <w:t>1</w:t>
+            </w:r>
+            <w:r>
+              <w:rPr>
+                <w:noProof/>
+                <w:lang w:val="en-GB" w:eastAsia="en-GB"/>
+              </w:rPr>
+              <w:tab/>
+            </w:r>
             <w:r>
               <w:rPr>
                 <w:rStyle w:val="Hyperlink"/>
                 <w:rFonts w:ascii="Trebuchet MS" w:hAnsi="Trebuchet MS"/>
-                <w:noProof/>
-              </w:rPr>
-              <w:t>1.1</w:t>
-            </w:r>
-            <w:r>
-              <w:rPr>
-                <w:noProof/>
-                <w:kern w:val="2"/>
-                <w:sz w:val="20"/>
+                <w:b/>
+                <w:noProof/>
+              </w:rPr>
+              <w:t>Description of BTN-Mac App</w:t>
+            </w:r>
+            <w:r>
+              <w:rPr>
+                <w:noProof/>
+                <w:webHidden/>
               </w:rPr>
               <w:tab/>
             </w:r>
             <w:r>
               <w:rPr>
-                <w:rStyle w:val="Hyperlink"/>
-                <w:rFonts w:ascii="Trebuchet MS" w:hAnsi="Trebuchet MS"/>
-                <w:noProof/>
-              </w:rPr>
-              <w:t>Objectives</w:t>
-            </w:r>
-            <w:r>
-              <w:rPr>
-                <w:noProof/>
-                <w:webHidden/>
-              </w:rPr>
-              <w:tab/>
-            </w:r>
-            <w:r>
-              <w:rPr>
                 <w:noProof/>
                 <w:webHidden/>
               </w:rPr>
@@ -831,7 +715,7 @@
                 <w:noProof/>
                 <w:webHidden/>
               </w:rPr>
-              <w:instrText xml:space="preserve"> PAGEREF _Toc281402850 \h </w:instrText>
+              <w:instrText xml:space="preserve"> PAGEREF _Toc334645373 \h </w:instrText>
             </w:r>
             <w:r>
               <w:rPr>
@@ -867,123 +751,174 @@
             <w:pStyle w:val="TOC2"/>
             <w:rPr>
               <w:noProof/>
-              <w:kern w:val="2"/>
-              <w:sz w:val="20"/>
+              <w:lang w:val="en-GB" w:eastAsia="en-GB"/>
             </w:rPr>
           </w:pPr>
-          <w:r>
-            <w:fldChar w:fldCharType="begin"/>
-          </w:r>
-          <w:r>
-            <w:instrText>HYPERLINK \l "_Toc281402851"</w:instrText>
-          </w:r>
-          <w:r>
-            <w:fldChar w:fldCharType="separate"/>
-          </w:r>
-          <w:r>
-            <w:rPr>
-              <w:rStyle w:val="Hyperlink"/>
-              <w:rFonts w:ascii="Trebuchet MS" w:hAnsi="Trebuchet MS"/>
-              <w:noProof/>
-            </w:rPr>
-            <w:t>1.2</w:t>
-          </w:r>
-          <w:r>
-            <w:rPr>
-              <w:noProof/>
-              <w:kern w:val="2"/>
-              <w:sz w:val="20"/>
-            </w:rPr>
-            <w:tab/>
-          </w:r>
-          <w:r>
-            <w:rPr>
-              <w:rStyle w:val="Hyperlink"/>
-              <w:rFonts w:ascii="Trebuchet MS" w:hAnsi="Trebuchet MS"/>
-              <w:noProof/>
-            </w:rPr>
-            <w:t xml:space="preserve">Functions of </w:t>
-          </w:r>
-          <w:ins w:id="1" w:author="evab" w:date="2011-02-07T13:04:00Z">
+          <w:hyperlink w:anchor="_Toc334645374" w:history="1">
             <w:r>
               <w:rPr>
                 <w:rStyle w:val="Hyperlink"/>
                 <w:rFonts w:ascii="Trebuchet MS" w:hAnsi="Trebuchet MS"/>
                 <w:noProof/>
               </w:rPr>
-              <w:t xml:space="preserve">the </w:t>
-            </w:r>
-          </w:ins>
-          <w:r>
-            <w:rPr>
-              <w:rStyle w:val="Hyperlink"/>
-              <w:rFonts w:ascii="Trebuchet MS" w:hAnsi="Trebuchet MS"/>
-              <w:noProof/>
-            </w:rPr>
-            <w:t>App</w:t>
-          </w:r>
-          <w:r>
-            <w:rPr>
-              <w:noProof/>
-              <w:webHidden/>
-            </w:rPr>
-            <w:tab/>
-          </w:r>
-          <w:r>
-            <w:rPr>
-              <w:noProof/>
-              <w:webHidden/>
-            </w:rPr>
-            <w:fldChar w:fldCharType="begin"/>
-          </w:r>
-          <w:r>
-            <w:rPr>
-              <w:noProof/>
-              <w:webHidden/>
-            </w:rPr>
-            <w:instrText xml:space="preserve"> PAGEREF _Toc281402851 \h </w:instrText>
-          </w:r>
-          <w:r>
-            <w:rPr>
-              <w:noProof/>
-              <w:webHidden/>
-            </w:rPr>
-          </w:r>
-          <w:r>
-            <w:rPr>
-              <w:noProof/>
-              <w:webHidden/>
-            </w:rPr>
-            <w:fldChar w:fldCharType="separate"/>
-          </w:r>
-          <w:r>
-            <w:rPr>
-              <w:noProof/>
-              <w:webHidden/>
-            </w:rPr>
-            <w:t>4</w:t>
-          </w:r>
-          <w:r>
-            <w:rPr>
-              <w:noProof/>
-              <w:webHidden/>
-            </w:rPr>
-            <w:fldChar w:fldCharType="end"/>
-          </w:r>
-          <w:r>
-            <w:fldChar w:fldCharType="end"/>
-          </w:r>
+              <w:t>1.1</w:t>
+            </w:r>
+            <w:r>
+              <w:rPr>
+                <w:noProof/>
+                <w:lang w:val="en-GB" w:eastAsia="en-GB"/>
+              </w:rPr>
+              <w:tab/>
+            </w:r>
+            <w:r>
+              <w:rPr>
+                <w:rStyle w:val="Hyperlink"/>
+                <w:rFonts w:ascii="Trebuchet MS" w:hAnsi="Trebuchet MS"/>
+                <w:noProof/>
+              </w:rPr>
+              <w:t>Objectives</w:t>
+            </w:r>
+            <w:r>
+              <w:rPr>
+                <w:noProof/>
+                <w:webHidden/>
+              </w:rPr>
+              <w:tab/>
+            </w:r>
+            <w:r>
+              <w:rPr>
+                <w:noProof/>
+                <w:webHidden/>
+              </w:rPr>
+              <w:fldChar w:fldCharType="begin"/>
+            </w:r>
+            <w:r>
+              <w:rPr>
+                <w:noProof/>
+                <w:webHidden/>
+              </w:rPr>
+              <w:instrText xml:space="preserve"> PAGEREF _Toc334645374 \h </w:instrText>
+            </w:r>
+            <w:r>
+              <w:rPr>
+                <w:noProof/>
+                <w:webHidden/>
+              </w:rPr>
+            </w:r>
+            <w:r>
+              <w:rPr>
+                <w:noProof/>
+                <w:webHidden/>
+              </w:rPr>
+              <w:fldChar w:fldCharType="separate"/>
+            </w:r>
+            <w:r>
+              <w:rPr>
+                <w:noProof/>
+                <w:webHidden/>
+              </w:rPr>
+              <w:t>4</w:t>
+            </w:r>
+            <w:r>
+              <w:rPr>
+                <w:noProof/>
+                <w:webHidden/>
+              </w:rPr>
+              <w:fldChar w:fldCharType="end"/>
+            </w:r>
+          </w:hyperlink>
         </w:p>
         <w:p>
           <w:pPr>
             <w:pStyle w:val="TOC2"/>
             <w:rPr>
               <w:noProof/>
-              <w:kern w:val="2"/>
-              <w:sz w:val="20"/>
+              <w:lang w:val="en-GB" w:eastAsia="en-GB"/>
             </w:rPr>
           </w:pPr>
-          <w:hyperlink w:anchor="_Toc281402852" w:history="1">
+          <w:hyperlink w:anchor="_Toc334645375" w:history="1">
+            <w:r>
+              <w:rPr>
+                <w:rStyle w:val="Hyperlink"/>
+                <w:rFonts w:ascii="Trebuchet MS" w:hAnsi="Trebuchet MS"/>
+                <w:noProof/>
+              </w:rPr>
+              <w:t>1.2</w:t>
+            </w:r>
+            <w:r>
+              <w:rPr>
+                <w:noProof/>
+                <w:lang w:val="en-GB" w:eastAsia="en-GB"/>
+              </w:rPr>
+              <w:tab/>
+            </w:r>
+            <w:r>
+              <w:rPr>
+                <w:rStyle w:val="Hyperlink"/>
+                <w:rFonts w:ascii="Trebuchet MS" w:hAnsi="Trebuchet MS"/>
+                <w:noProof/>
+              </w:rPr>
+              <w:t>Functions of BTN-Mac App</w:t>
+            </w:r>
+            <w:r>
+              <w:rPr>
+                <w:noProof/>
+                <w:webHidden/>
+              </w:rPr>
+              <w:tab/>
+            </w:r>
+            <w:r>
+              <w:rPr>
+                <w:noProof/>
+                <w:webHidden/>
+              </w:rPr>
+              <w:fldChar w:fldCharType="begin"/>
+            </w:r>
+            <w:r>
+              <w:rPr>
+                <w:noProof/>
+                <w:webHidden/>
+              </w:rPr>
+              <w:instrText xml:space="preserve"> PAGEREF _Toc334645375 \h </w:instrText>
+            </w:r>
+            <w:r>
+              <w:rPr>
+                <w:noProof/>
+                <w:webHidden/>
+              </w:rPr>
+            </w:r>
+            <w:r>
+              <w:rPr>
+                <w:noProof/>
+                <w:webHidden/>
+              </w:rPr>
+              <w:fldChar w:fldCharType="separate"/>
+            </w:r>
+            <w:r>
+              <w:rPr>
+                <w:noProof/>
+                <w:webHidden/>
+              </w:rPr>
+              <w:t>4</w:t>
+            </w:r>
+            <w:r>
+              <w:rPr>
+                <w:noProof/>
+                <w:webHidden/>
+              </w:rPr>
+              <w:fldChar w:fldCharType="end"/>
+            </w:r>
+          </w:hyperlink>
+        </w:p>
+        <w:p>
+          <w:pPr>
+            <w:pStyle w:val="TOC2"/>
+            <w:rPr>
+              <w:noProof/>
+              <w:lang w:val="en-GB" w:eastAsia="en-GB"/>
+            </w:rPr>
+          </w:pPr>
+          <w:hyperlink w:anchor="_Toc334645376" w:history="1">
             <w:r>
               <w:rPr>
                 <w:rStyle w:val="Hyperlink"/>
@@ -995,8 +930,7 @@
             <w:r>
               <w:rPr>
                 <w:noProof/>
-                <w:kern w:val="2"/>
-                <w:sz w:val="20"/>
+                <w:lang w:val="en-GB" w:eastAsia="en-GB"/>
               </w:rPr>
               <w:tab/>
             </w:r>
@@ -1027,7 +961,7 @@
                 <w:noProof/>
                 <w:webHidden/>
               </w:rPr>
-              <w:instrText xml:space="preserve"> PAGEREF _Toc281402852 \h </w:instrText>
+              <w:instrText xml:space="preserve"> PAGEREF _Toc334645376 \h </w:instrText>
             </w:r>
             <w:r>
               <w:rPr>
@@ -1067,11 +1001,10 @@
             </w:tabs>
             <w:rPr>
               <w:noProof/>
-              <w:kern w:val="2"/>
-              <w:sz w:val="20"/>
+              <w:lang w:val="en-GB" w:eastAsia="en-GB"/>
             </w:rPr>
           </w:pPr>
-          <w:hyperlink w:anchor="_Toc281402853" w:history="1">
+          <w:hyperlink w:anchor="_Toc334645377" w:history="1">
             <w:r>
               <w:rPr>
                 <w:rStyle w:val="Hyperlink"/>
@@ -1084,8 +1017,7 @@
             <w:r>
               <w:rPr>
                 <w:noProof/>
-                <w:kern w:val="2"/>
-                <w:sz w:val="20"/>
+                <w:lang w:val="en-GB" w:eastAsia="en-GB"/>
               </w:rPr>
               <w:tab/>
             </w:r>
@@ -1117,7 +1049,7 @@
                 <w:noProof/>
                 <w:webHidden/>
               </w:rPr>
-              <w:instrText xml:space="preserve"> PAGEREF _Toc281402853 \h </w:instrText>
+              <w:instrText xml:space="preserve"> PAGEREF _Toc334645377 \h </w:instrText>
             </w:r>
             <w:r>
               <w:rPr>
@@ -1153,11 +1085,10 @@
             <w:pStyle w:val="TOC2"/>
             <w:rPr>
               <w:noProof/>
-              <w:kern w:val="2"/>
-              <w:sz w:val="20"/>
+              <w:lang w:val="en-GB" w:eastAsia="en-GB"/>
             </w:rPr>
           </w:pPr>
-          <w:hyperlink w:anchor="_Toc281402854" w:history="1">
+          <w:hyperlink w:anchor="_Toc334645378" w:history="1">
             <w:r>
               <w:rPr>
                 <w:rStyle w:val="Hyperlink"/>
@@ -1169,8 +1100,7 @@
             <w:r>
               <w:rPr>
                 <w:noProof/>
-                <w:kern w:val="2"/>
-                <w:sz w:val="20"/>
+                <w:lang w:val="en-GB" w:eastAsia="en-GB"/>
               </w:rPr>
               <w:tab/>
             </w:r>
@@ -1201,7 +1131,7 @@
                 <w:noProof/>
                 <w:webHidden/>
               </w:rPr>
-              <w:instrText xml:space="preserve"> PAGEREF _Toc281402854 \h </w:instrText>
+              <w:instrText xml:space="preserve"> PAGEREF _Toc334645378 \h </w:instrText>
             </w:r>
             <w:r>
               <w:rPr>
@@ -1237,11 +1167,10 @@
             <w:pStyle w:val="TOC2"/>
             <w:rPr>
               <w:noProof/>
-              <w:kern w:val="2"/>
-              <w:sz w:val="20"/>
+              <w:lang w:val="en-GB" w:eastAsia="en-GB"/>
             </w:rPr>
           </w:pPr>
-          <w:hyperlink w:anchor="_Toc281402855" w:history="1">
+          <w:hyperlink w:anchor="_Toc334645379" w:history="1">
             <w:r>
               <w:rPr>
                 <w:rStyle w:val="Hyperlink"/>
@@ -1253,8 +1182,7 @@
             <w:r>
               <w:rPr>
                 <w:noProof/>
-                <w:kern w:val="2"/>
-                <w:sz w:val="20"/>
+                <w:lang w:val="en-GB" w:eastAsia="en-GB"/>
               </w:rPr>
               <w:tab/>
             </w:r>
@@ -1285,7 +1213,7 @@
                 <w:noProof/>
                 <w:webHidden/>
               </w:rPr>
-              <w:instrText xml:space="preserve"> PAGEREF _Toc281402855 \h </w:instrText>
+              <w:instrText xml:space="preserve"> PAGEREF _Toc334645379 \h </w:instrText>
             </w:r>
             <w:r>
               <w:rPr>
@@ -1325,11 +1253,10 @@
             </w:tabs>
             <w:rPr>
               <w:noProof/>
-              <w:kern w:val="2"/>
-              <w:sz w:val="20"/>
+              <w:lang w:val="en-GB" w:eastAsia="en-GB"/>
             </w:rPr>
           </w:pPr>
-          <w:hyperlink w:anchor="_Toc281402856" w:history="1">
+          <w:hyperlink w:anchor="_Toc334645380" w:history="1">
             <w:r>
               <w:rPr>
                 <w:rStyle w:val="Hyperlink"/>
@@ -1342,8 +1269,7 @@
             <w:r>
               <w:rPr>
                 <w:noProof/>
-                <w:kern w:val="2"/>
-                <w:sz w:val="20"/>
+                <w:lang w:val="en-GB" w:eastAsia="en-GB"/>
               </w:rPr>
               <w:tab/>
             </w:r>
@@ -1375,7 +1301,7 @@
                 <w:noProof/>
                 <w:webHidden/>
               </w:rPr>
-              <w:instrText xml:space="preserve"> PAGEREF _Toc281402856 \h </w:instrText>
+              <w:instrText xml:space="preserve"> PAGEREF _Toc334645380 \h </w:instrText>
             </w:r>
             <w:r>
               <w:rPr>
@@ -1395,7 +1321,7 @@
                 <w:noProof/>
                 <w:webHidden/>
               </w:rPr>
-              <w:t>6</w:t>
+              <w:t>5</w:t>
             </w:r>
             <w:r>
               <w:rPr>
@@ -1411,11 +1337,10 @@
             <w:pStyle w:val="TOC2"/>
             <w:rPr>
               <w:noProof/>
-              <w:kern w:val="2"/>
-              <w:sz w:val="20"/>
+              <w:lang w:val="en-GB" w:eastAsia="en-GB"/>
             </w:rPr>
           </w:pPr>
-          <w:hyperlink w:anchor="_Toc281402857" w:history="1">
+          <w:hyperlink w:anchor="_Toc334645381" w:history="1">
             <w:r>
               <w:rPr>
                 <w:rStyle w:val="Hyperlink"/>
@@ -1427,8 +1352,7 @@
             <w:r>
               <w:rPr>
                 <w:noProof/>
-                <w:kern w:val="2"/>
-                <w:sz w:val="20"/>
+                <w:lang w:val="en-GB" w:eastAsia="en-GB"/>
               </w:rPr>
               <w:tab/>
             </w:r>
@@ -1459,7 +1383,7 @@
                 <w:noProof/>
                 <w:webHidden/>
               </w:rPr>
-              <w:instrText xml:space="preserve"> PAGEREF _Toc281402857 \h </w:instrText>
+              <w:instrText xml:space="preserve"> PAGEREF _Toc334645381 \h </w:instrText>
             </w:r>
             <w:r>
               <w:rPr>
@@ -1479,7 +1403,7 @@
                 <w:noProof/>
                 <w:webHidden/>
               </w:rPr>
-              <w:t>6</w:t>
+              <w:t>5</w:t>
             </w:r>
             <w:r>
               <w:rPr>
@@ -1495,11 +1419,10 @@
             <w:pStyle w:val="TOC2"/>
             <w:rPr>
               <w:noProof/>
-              <w:kern w:val="2"/>
-              <w:sz w:val="20"/>
+              <w:lang w:val="en-GB" w:eastAsia="en-GB"/>
             </w:rPr>
           </w:pPr>
-          <w:hyperlink w:anchor="_Toc281402858" w:history="1">
+          <w:hyperlink w:anchor="_Toc334645382" w:history="1">
             <w:r>
               <w:rPr>
                 <w:rStyle w:val="Hyperlink"/>
@@ -1511,8 +1434,7 @@
             <w:r>
               <w:rPr>
                 <w:noProof/>
-                <w:kern w:val="2"/>
-                <w:sz w:val="20"/>
+                <w:lang w:val="en-GB" w:eastAsia="en-GB"/>
               </w:rPr>
               <w:tab/>
             </w:r>
@@ -1543,7 +1465,7 @@
                 <w:noProof/>
                 <w:webHidden/>
               </w:rPr>
-              <w:instrText xml:space="preserve"> PAGEREF _Toc281402858 \h </w:instrText>
+              <w:instrText xml:space="preserve"> PAGEREF _Toc334645382 \h </w:instrText>
             </w:r>
             <w:r>
               <w:rPr>
@@ -1563,7 +1485,7 @@
                 <w:noProof/>
                 <w:webHidden/>
               </w:rPr>
-              <w:t>6</w:t>
+              <w:t>5</w:t>
             </w:r>
             <w:r>
               <w:rPr>
@@ -1579,11 +1501,10 @@
             <w:pStyle w:val="TOC2"/>
             <w:rPr>
               <w:noProof/>
-              <w:kern w:val="2"/>
-              <w:sz w:val="20"/>
+              <w:lang w:val="en-GB" w:eastAsia="en-GB"/>
             </w:rPr>
           </w:pPr>
-          <w:hyperlink w:anchor="_Toc281402859" w:history="1">
+          <w:hyperlink w:anchor="_Toc334645383" w:history="1">
             <w:r>
               <w:rPr>
                 <w:rStyle w:val="Hyperlink"/>
@@ -1595,8 +1516,7 @@
             <w:r>
               <w:rPr>
                 <w:noProof/>
-                <w:kern w:val="2"/>
-                <w:sz w:val="20"/>
+                <w:lang w:val="en-GB" w:eastAsia="en-GB"/>
               </w:rPr>
               <w:tab/>
             </w:r>
@@ -1627,7 +1547,7 @@
                 <w:noProof/>
                 <w:webHidden/>
               </w:rPr>
-              <w:instrText xml:space="preserve"> PAGEREF _Toc281402859 \h </w:instrText>
+              <w:instrText xml:space="preserve"> PAGEREF _Toc334645383 \h </w:instrText>
             </w:r>
             <w:r>
               <w:rPr>
@@ -1667,11 +1587,10 @@
             </w:tabs>
             <w:rPr>
               <w:noProof/>
-              <w:kern w:val="2"/>
-              <w:sz w:val="20"/>
+              <w:lang w:val="en-GB" w:eastAsia="en-GB"/>
             </w:rPr>
           </w:pPr>
-          <w:hyperlink w:anchor="_Toc281402860" w:history="1">
+          <w:hyperlink w:anchor="_Toc334645384" w:history="1">
             <w:r>
               <w:rPr>
                 <w:rStyle w:val="Hyperlink"/>
@@ -1684,8 +1603,7 @@
             <w:r>
               <w:rPr>
                 <w:noProof/>
-                <w:kern w:val="2"/>
-                <w:sz w:val="20"/>
+                <w:lang w:val="en-GB" w:eastAsia="en-GB"/>
               </w:rPr>
               <w:tab/>
             </w:r>
@@ -1717,7 +1635,7 @@
                 <w:noProof/>
                 <w:webHidden/>
               </w:rPr>
-              <w:instrText xml:space="preserve"> PAGEREF _Toc281402860 \h </w:instrText>
+              <w:instrText xml:space="preserve"> PAGEREF _Toc334645384 \h </w:instrText>
             </w:r>
             <w:r>
               <w:rPr>
@@ -1753,11 +1671,10 @@
             <w:pStyle w:val="TOC2"/>
             <w:rPr>
               <w:noProof/>
-              <w:kern w:val="2"/>
-              <w:sz w:val="20"/>
+              <w:lang w:val="en-GB" w:eastAsia="en-GB"/>
             </w:rPr>
           </w:pPr>
-          <w:hyperlink w:anchor="_Toc281402861" w:history="1">
+          <w:hyperlink w:anchor="_Toc334645385" w:history="1">
             <w:r>
               <w:rPr>
                 <w:rStyle w:val="Hyperlink"/>
@@ -1769,8 +1686,7 @@
             <w:r>
               <w:rPr>
                 <w:noProof/>
-                <w:kern w:val="2"/>
-                <w:sz w:val="20"/>
+                <w:lang w:val="en-GB" w:eastAsia="en-GB"/>
               </w:rPr>
               <w:tab/>
             </w:r>
@@ -1801,7 +1717,7 @@
                 <w:noProof/>
                 <w:webHidden/>
               </w:rPr>
-              <w:instrText xml:space="preserve"> PAGEREF _Toc281402861 \h </w:instrText>
+              <w:instrText xml:space="preserve"> PAGEREF _Toc334645385 \h </w:instrText>
             </w:r>
             <w:r>
               <w:rPr>
@@ -2111,7 +2027,7 @@
           <w:szCs w:val="26"/>
         </w:rPr>
       </w:pPr>
-      <w:bookmarkStart w:id="2" w:name="_Toc281402849"/>
+      <w:bookmarkStart w:id="0" w:name="_Toc334645373"/>
       <w:r>
         <w:rPr>
           <w:rFonts w:ascii="Trebuchet MS" w:hAnsi="Trebuchet MS" w:hint="eastAsia"/>
@@ -2148,7 +2064,7 @@
         </w:rPr>
         <w:t>BTN-Mac</w:t>
       </w:r>
-      <w:ins w:id="3" w:author="evab" w:date="2011-02-07T13:05:00Z">
+      <w:ins w:id="1" w:author="evab" w:date="2011-02-07T13:05:00Z">
         <w:r>
           <w:rPr>
             <w:rFonts w:ascii="Trebuchet MS" w:hAnsi="Trebuchet MS"/>
@@ -2168,7 +2084,7 @@
         </w:rPr>
         <w:t>App</w:t>
       </w:r>
-      <w:bookmarkEnd w:id="2"/>
+      <w:bookmarkEnd w:id="0"/>
     </w:p>
     <w:p>
       <w:pPr>
@@ -2187,7 +2103,7 @@
           <w:szCs w:val="24"/>
         </w:rPr>
       </w:pPr>
-      <w:bookmarkStart w:id="4" w:name="_Toc281402850"/>
+      <w:bookmarkStart w:id="2" w:name="_Toc334645374"/>
       <w:r>
         <w:rPr>
           <w:rFonts w:ascii="Trebuchet MS" w:hAnsi="Trebuchet MS"/>
@@ -2196,7 +2112,7 @@
         </w:rPr>
         <w:t>Objectives</w:t>
       </w:r>
-      <w:bookmarkEnd w:id="4"/>
+      <w:bookmarkEnd w:id="2"/>
     </w:p>
     <w:sdt>
       <w:sdtPr>
@@ -2291,8 +2207,8 @@
           <w:szCs w:val="24"/>
         </w:rPr>
       </w:pPr>
-      <w:bookmarkStart w:id="5" w:name="_Toc280789038"/>
-      <w:bookmarkStart w:id="6" w:name="_Toc281402851"/>
+      <w:bookmarkStart w:id="3" w:name="_Toc280789038"/>
+      <w:bookmarkStart w:id="4" w:name="_Toc334645375"/>
       <w:r>
         <w:rPr>
           <w:rFonts w:ascii="Trebuchet MS" w:hAnsi="Trebuchet MS"/>
@@ -2325,7 +2241,7 @@
         </w:rPr>
         <w:t>BTN-Mac</w:t>
       </w:r>
-      <w:ins w:id="7" w:author="evab" w:date="2011-02-07T13:05:00Z">
+      <w:ins w:id="5" w:author="evab" w:date="2011-02-07T13:05:00Z">
         <w:r>
           <w:rPr>
             <w:rFonts w:ascii="Trebuchet MS" w:hAnsi="Trebuchet MS"/>
@@ -2343,8 +2259,8 @@
         </w:rPr>
         <w:t>App</w:t>
       </w:r>
-      <w:bookmarkEnd w:id="5"/>
-      <w:bookmarkEnd w:id="6"/>
+      <w:bookmarkEnd w:id="3"/>
+      <w:bookmarkEnd w:id="4"/>
     </w:p>
     <w:sdt>
       <w:sdtPr>
@@ -2423,7 +2339,7 @@
           <w:szCs w:val="24"/>
         </w:rPr>
       </w:pPr>
-      <w:bookmarkStart w:id="8" w:name="_Toc281402852"/>
+      <w:bookmarkStart w:id="6" w:name="_Toc334645376"/>
       <w:r>
         <w:rPr>
           <w:rFonts w:ascii="Trebuchet MS" w:eastAsiaTheme="majorHAnsi" w:hAnsi="Trebuchet MS"/>
@@ -2432,7 +2348,7 @@
         </w:rPr>
         <w:t>Brief Information</w:t>
       </w:r>
-      <w:bookmarkEnd w:id="8"/>
+      <w:bookmarkEnd w:id="6"/>
     </w:p>
     <w:p>
       <w:pPr>
@@ -3063,8 +2979,8 @@
           <w:szCs w:val="26"/>
         </w:rPr>
       </w:pPr>
-      <w:bookmarkStart w:id="9" w:name="_Toc281402853"/>
-      <w:bookmarkStart w:id="10" w:name="_Toc280789043"/>
+      <w:bookmarkStart w:id="7" w:name="_Toc280789043"/>
+      <w:bookmarkStart w:id="8" w:name="_Toc334645377"/>
       <w:r>
         <w:rPr>
           <w:rFonts w:ascii="Trebuchet MS" w:hAnsi="Trebuchet MS"/>
@@ -3110,7 +3026,7 @@
         </w:rPr>
         <w:t>screen configurations</w:t>
       </w:r>
-      <w:bookmarkEnd w:id="9"/>
+      <w:bookmarkEnd w:id="8"/>
       <w:r>
         <w:rPr>
           <w:rFonts w:ascii="Trebuchet MS" w:hAnsi="Trebuchet MS"/>
@@ -3120,7 +3036,7 @@
         </w:rPr>
         <w:t xml:space="preserve"> </w:t>
       </w:r>
-      <w:bookmarkEnd w:id="10"/>
+      <w:bookmarkEnd w:id="7"/>
     </w:p>
     <w:p>
       <w:pPr>
@@ -3139,8 +3055,8 @@
           <w:szCs w:val="24"/>
         </w:rPr>
       </w:pPr>
-      <w:bookmarkStart w:id="11" w:name="_Toc281402854"/>
-      <w:bookmarkStart w:id="12" w:name="_Toc280789044"/>
+      <w:bookmarkStart w:id="9" w:name="_Toc280789044"/>
+      <w:bookmarkStart w:id="10" w:name="_Toc334645378"/>
       <w:r>
         <w:rPr>
           <w:rFonts w:ascii="Trebuchet MS" w:hAnsi="Trebuchet MS"/>
@@ -3149,7 +3065,7 @@
         </w:rPr>
         <w:t>Whole UI structure</w:t>
       </w:r>
-      <w:bookmarkEnd w:id="11"/>
+      <w:bookmarkEnd w:id="10"/>
       <w:r>
         <w:rPr>
           <w:rFonts w:ascii="Trebuchet MS" w:hAnsi="Trebuchet MS"/>
@@ -3158,7 +3074,7 @@
         </w:rPr>
         <w:t xml:space="preserve"> </w:t>
       </w:r>
-      <w:bookmarkEnd w:id="12"/>
+      <w:bookmarkEnd w:id="9"/>
     </w:p>
     <w:sdt>
       <w:sdtPr>
@@ -3168,6 +3084,12 @@
         </w:rPr>
         <w:id w:val="18739923"/>
       </w:sdtPr>
+      <w:sdtEndPr>
+        <w:rPr>
+          <w:rFonts w:asciiTheme="minorHAnsi" w:hAnsiTheme="minorHAnsi"/>
+          <w:szCs w:val="22"/>
+        </w:rPr>
+      </w:sdtEndPr>
       <w:sdtContent>
         <w:p>
           <w:pPr>
@@ -3176,16 +3098,25 @@
             <w:jc w:val="left"/>
             <w:rPr>
               <w:rFonts w:ascii="Trebuchet MS" w:hAnsi="Trebuchet MS"/>
-              <w:szCs w:val="20"/>
-            </w:rPr>
-          </w:pPr>
-          <w:r>
-            <w:rPr>
-              <w:rFonts w:ascii="Trebuchet MS" w:hAnsi="Trebuchet MS"/>
               <w:i/>
               <w:color w:val="008000"/>
               <w:szCs w:val="20"/>
             </w:rPr>
+          </w:pPr>
+          <w:r>
+            <w:rPr>
+              <w:rFonts w:ascii="Trebuchet MS" w:hAnsi="Trebuchet MS"/>
+              <w:szCs w:val="20"/>
+            </w:rPr>
+            <w:t xml:space="preserve">There are </w:t>
+          </w:r>
+          <w:r>
+            <w:rPr>
+              <w:rFonts w:ascii="Trebuchet MS" w:hAnsi="Trebuchet MS"/>
+              <w:i/>
+              <w:color w:val="008000"/>
+              <w:szCs w:val="20"/>
+            </w:rPr>
             <w:t>2</w:t>
           </w:r>
           <w:r>
@@ -3195,7 +3126,120 @@
               <w:color w:val="008000"/>
               <w:szCs w:val="20"/>
             </w:rPr>
-            <w:t xml:space="preserve"> levels –episode list per channel and then full screen to watch episode</w:t>
+            <w:t xml:space="preserve"> levels </w:t>
+          </w:r>
+          <w:r>
+            <w:rPr>
+              <w:rFonts w:ascii="Trebuchet MS" w:hAnsi="Trebuchet MS"/>
+              <w:i/>
+              <w:color w:val="008000"/>
+              <w:szCs w:val="20"/>
+            </w:rPr>
+            <w:t>to the user interface</w:t>
+          </w:r>
+        </w:p>
+        <w:p>
+          <w:pPr>
+            <w:pStyle w:val="ListParagraph"/>
+            <w:numPr>
+              <w:ilvl w:val="0"/>
+              <w:numId w:val="7"/>
+            </w:numPr>
+            <w:spacing w:line="276" w:lineRule="auto"/>
+            <w:ind w:leftChars="0"/>
+            <w:jc w:val="left"/>
+            <w:rPr>
+              <w:rFonts w:ascii="Trebuchet MS" w:hAnsi="Trebuchet MS"/>
+              <w:szCs w:val="20"/>
+            </w:rPr>
+          </w:pPr>
+          <w:r>
+            <w:rPr>
+              <w:rFonts w:ascii="Trebuchet MS" w:hAnsi="Trebuchet MS"/>
+              <w:i/>
+              <w:color w:val="008000"/>
+              <w:szCs w:val="20"/>
+            </w:rPr>
+            <w:t xml:space="preserve">an </w:t>
+          </w:r>
+          <w:r>
+            <w:rPr>
+              <w:rFonts w:ascii="Trebuchet MS" w:hAnsi="Trebuchet MS"/>
+              <w:i/>
+              <w:color w:val="008000"/>
+              <w:szCs w:val="20"/>
+            </w:rPr>
+            <w:t xml:space="preserve">episode list </w:t>
+          </w:r>
+          <w:r>
+            <w:rPr>
+              <w:rFonts w:ascii="Trebuchet MS" w:hAnsi="Trebuchet MS"/>
+              <w:i/>
+              <w:color w:val="008000"/>
+              <w:szCs w:val="20"/>
+            </w:rPr>
+            <w:t>for the</w:t>
+          </w:r>
+          <w:r>
+            <w:rPr>
+              <w:rFonts w:ascii="Trebuchet MS" w:hAnsi="Trebuchet MS"/>
+              <w:i/>
+              <w:color w:val="008000"/>
+              <w:szCs w:val="20"/>
+            </w:rPr>
+            <w:t xml:space="preserve"> channel, detailing all shows available to watch</w:t>
+          </w:r>
+        </w:p>
+        <w:p>
+          <w:pPr>
+            <w:pStyle w:val="ListParagraph"/>
+            <w:numPr>
+              <w:ilvl w:val="0"/>
+              <w:numId w:val="7"/>
+            </w:numPr>
+            <w:spacing w:line="276" w:lineRule="auto"/>
+            <w:ind w:leftChars="0"/>
+            <w:jc w:val="left"/>
+            <w:rPr>
+              <w:rFonts w:ascii="Trebuchet MS" w:hAnsi="Trebuchet MS"/>
+              <w:szCs w:val="20"/>
+            </w:rPr>
+          </w:pPr>
+          <w:r>
+            <w:rPr>
+              <w:rFonts w:ascii="Trebuchet MS" w:hAnsi="Trebuchet MS"/>
+              <w:i/>
+              <w:color w:val="008000"/>
+              <w:szCs w:val="20"/>
+            </w:rPr>
+            <w:t xml:space="preserve">and a </w:t>
+          </w:r>
+          <w:r>
+            <w:rPr>
+              <w:rFonts w:ascii="Trebuchet MS" w:hAnsi="Trebuchet MS"/>
+              <w:i/>
+              <w:color w:val="008000"/>
+              <w:szCs w:val="20"/>
+            </w:rPr>
+            <w:t>full screen</w:t>
+          </w:r>
+          <w:r>
+            <w:rPr>
+              <w:rFonts w:ascii="Trebuchet MS" w:hAnsi="Trebuchet MS"/>
+              <w:i/>
+              <w:color w:val="008000"/>
+              <w:szCs w:val="20"/>
+            </w:rPr>
+            <w:t xml:space="preserve"> option</w:t>
+          </w:r>
+          <w:r>
+            <w:rPr>
+              <w:rFonts w:ascii="Trebuchet MS" w:hAnsi="Trebuchet MS"/>
+              <w:i/>
+              <w:color w:val="008000"/>
+              <w:szCs w:val="20"/>
+            </w:rPr>
+            <w:t xml:space="preserve"> to watch episode</w:t>
           </w:r>
         </w:p>
       </w:sdtContent>
@@ -3222,6 +3266,29 @@
           <w:szCs w:val="24"/>
         </w:rPr>
       </w:pPr>
+    </w:p>
+    <w:p>
+      <w:pPr>
+        <w:widowControl/>
+        <w:wordWrap/>
+        <w:autoSpaceDE/>
+        <w:autoSpaceDN/>
+        <w:jc w:val="left"/>
+        <w:rPr>
+          <w:rFonts w:ascii="Trebuchet MS" w:hAnsi="Trebuchet MS"/>
+          <w:sz w:val="24"/>
+          <w:szCs w:val="24"/>
+        </w:rPr>
+      </w:pPr>
+      <w:bookmarkStart w:id="11" w:name="_Toc280789045"/>
+      <w:r>
+        <w:rPr>
+          <w:rFonts w:ascii="Trebuchet MS" w:hAnsi="Trebuchet MS"/>
+          <w:sz w:val="24"/>
+          <w:szCs w:val="24"/>
+        </w:rPr>
+        <w:br w:type="page"/>
+      </w:r>
     </w:p>
     <w:p>
       <w:pPr>
@@ -3240,14 +3307,14 @@
           <w:szCs w:val="24"/>
         </w:rPr>
       </w:pPr>
-      <w:bookmarkStart w:id="13" w:name="_Toc281402855"/>
-      <w:bookmarkStart w:id="14" w:name="_Toc280789045"/>
-      <w:r>
-        <w:rPr>
-          <w:rFonts w:ascii="Trebuchet MS" w:hAnsi="Trebuchet MS"/>
-          <w:sz w:val="24"/>
-          <w:szCs w:val="24"/>
-        </w:rPr>
+      <w:bookmarkStart w:id="12" w:name="_Toc334645379"/>
+      <w:r>
+        <w:rPr>
+          <w:rFonts w:ascii="Trebuchet MS" w:hAnsi="Trebuchet MS"/>
+          <w:sz w:val="24"/>
+          <w:szCs w:val="24"/>
+        </w:rPr>
+        <w:lastRenderedPageBreak/>
         <w:t>Description of detail</w:t>
       </w:r>
       <w:r>
@@ -3266,7 +3333,7 @@
         </w:rPr>
         <w:t xml:space="preserve"> screen configuration</w:t>
       </w:r>
-      <w:bookmarkEnd w:id="13"/>
+      <w:bookmarkEnd w:id="12"/>
       <w:r>
         <w:rPr>
           <w:rFonts w:ascii="Trebuchet MS" w:hAnsi="Trebuchet MS"/>
@@ -3275,7 +3342,21 @@
         </w:rPr>
         <w:t xml:space="preserve"> </w:t>
       </w:r>
-      <w:bookmarkEnd w:id="14"/>
+      <w:bookmarkEnd w:id="11"/>
+    </w:p>
+    <w:p>
+      <w:pPr>
+        <w:pStyle w:val="ListParagraph"/>
+        <w:spacing w:line="276" w:lineRule="auto"/>
+        <w:ind w:leftChars="0" w:left="992"/>
+        <w:jc w:val="left"/>
+        <w:outlineLvl w:val="1"/>
+        <w:rPr>
+          <w:rFonts w:ascii="Trebuchet MS" w:hAnsi="Trebuchet MS"/>
+          <w:sz w:val="24"/>
+          <w:szCs w:val="24"/>
+        </w:rPr>
+      </w:pPr>
     </w:p>
     <w:sdt>
       <w:sdtPr>
@@ -3289,7 +3370,6 @@
         <w:p>
           <w:pPr>
             <w:spacing w:line="276" w:lineRule="auto"/>
-            <w:ind w:left="400" w:firstLine="800"/>
             <w:jc w:val="left"/>
             <w:rPr>
               <w:rFonts w:ascii="Trebuchet MS" w:hAnsi="Trebuchet MS"/>
@@ -3299,12 +3379,20 @@
           <w:r>
             <w:rPr>
               <w:rFonts w:ascii="Trebuchet MS" w:hAnsi="Trebuchet MS"/>
-              <w:i/>
-              <w:color w:val="008000"/>
               <w:szCs w:val="20"/>
             </w:rPr>
-            <w:t>See screenshots in app submission – that covers the variety of screens available.</w:t>
+            <w:t>The first screen details the episodes available to watch, as per below</w:t>
           </w:r>
+        </w:p>
+        <w:p>
+          <w:pPr>
+            <w:spacing w:line="276" w:lineRule="auto"/>
+            <w:jc w:val="left"/>
+            <w:rPr>
+              <w:rFonts w:ascii="Trebuchet MS" w:hAnsi="Trebuchet MS"/>
+              <w:szCs w:val="20"/>
+            </w:rPr>
+          </w:pPr>
         </w:p>
       </w:sdtContent>
     </w:sdt>
@@ -3317,6 +3405,236 @@
           <w:szCs w:val="20"/>
         </w:rPr>
       </w:pPr>
+      <w:r>
+        <w:rPr>
+          <w:rFonts w:ascii="Trebuchet MS" w:hAnsi="Trebuchet MS"/>
+          <w:noProof/>
+          <w:lang w:val="en-GB" w:eastAsia="en-GB"/>
+        </w:rPr>
+        <w:drawing>
+          <wp:inline distT="0" distB="0" distL="0" distR="0">
+            <wp:extent cx="2971800" cy="1666875"/>
+            <wp:effectExtent l="19050" t="0" r="0" b="0"/>
+            <wp:docPr id="4" name="Picture 2" descr="C:\Program Files\Samsung\Samsung TV SDK(3.5.2)\apps\BritishTechTVBasic\docs\SCREENSHOT_1.jpg"/>
+            <wp:cNvGraphicFramePr>
+              <a:graphicFrameLocks xmlns:a="http://schemas.openxmlformats.org/drawingml/2006/main" noChangeAspect="1"/>
+            </wp:cNvGraphicFramePr>
+            <a:graphic xmlns:a="http://schemas.openxmlformats.org/drawingml/2006/main">
+              <a:graphicData uri="http://schemas.openxmlformats.org/drawingml/2006/picture">
+                <pic:pic xmlns:pic="http://schemas.openxmlformats.org/drawingml/2006/picture">
+                  <pic:nvPicPr>
+                    <pic:cNvPr id="0" name="Picture 2" descr="C:\Program Files\Samsung\Samsung TV SDK(3.5.2)\apps\BritishTechTVBasic\docs\SCREENSHOT_1.jpg"/>
+                    <pic:cNvPicPr>
+                      <a:picLocks noChangeAspect="1" noChangeArrowheads="1"/>
+                    </pic:cNvPicPr>
+                  </pic:nvPicPr>
+                  <pic:blipFill>
+                    <a:blip r:embed="rId8" cstate="print"/>
+                    <a:srcRect/>
+                    <a:stretch>
+                      <a:fillRect/>
+                    </a:stretch>
+                  </pic:blipFill>
+                  <pic:spPr bwMode="auto">
+                    <a:xfrm>
+                      <a:off x="0" y="0"/>
+                      <a:ext cx="2971800" cy="1666875"/>
+                    </a:xfrm>
+                    <a:prstGeom prst="rect">
+                      <a:avLst/>
+                    </a:prstGeom>
+                    <a:noFill/>
+                    <a:ln w="9525">
+                      <a:noFill/>
+                      <a:miter lim="800000"/>
+                      <a:headEnd/>
+                      <a:tailEnd/>
+                    </a:ln>
+                  </pic:spPr>
+                </pic:pic>
+              </a:graphicData>
+            </a:graphic>
+          </wp:inline>
+        </w:drawing>
+      </w:r>
+    </w:p>
+    <w:p>
+      <w:pPr>
+        <w:spacing w:line="276" w:lineRule="auto"/>
+        <w:jc w:val="left"/>
+        <w:rPr>
+          <w:rFonts w:ascii="Trebuchet MS" w:hAnsi="Trebuchet MS"/>
+          <w:szCs w:val="20"/>
+        </w:rPr>
+      </w:pPr>
+      <w:r>
+        <w:rPr>
+          <w:rFonts w:ascii="Trebuchet MS" w:hAnsi="Trebuchet MS"/>
+          <w:szCs w:val="20"/>
+        </w:rPr>
+        <w:t>If the play button is selected for a given episode, then show is shown on the right, as per below.</w:t>
+      </w:r>
+    </w:p>
+    <w:p>
+      <w:pPr>
+        <w:spacing w:line="276" w:lineRule="auto"/>
+        <w:jc w:val="left"/>
+        <w:rPr>
+          <w:rFonts w:ascii="Trebuchet MS" w:hAnsi="Trebuchet MS"/>
+          <w:szCs w:val="20"/>
+        </w:rPr>
+      </w:pPr>
+    </w:p>
+    <w:p>
+      <w:pPr>
+        <w:spacing w:line="276" w:lineRule="auto"/>
+        <w:jc w:val="left"/>
+        <w:rPr>
+          <w:rFonts w:ascii="Trebuchet MS" w:hAnsi="Trebuchet MS"/>
+          <w:szCs w:val="20"/>
+        </w:rPr>
+      </w:pPr>
+      <w:r>
+        <w:rPr>
+          <w:rFonts w:ascii="Trebuchet MS" w:hAnsi="Trebuchet MS"/>
+          <w:noProof/>
+          <w:lang w:val="en-GB" w:eastAsia="en-GB"/>
+        </w:rPr>
+        <w:drawing>
+          <wp:inline distT="0" distB="0" distL="0" distR="0">
+            <wp:extent cx="2971800" cy="1666875"/>
+            <wp:effectExtent l="19050" t="0" r="0" b="0"/>
+            <wp:docPr id="5" name="Picture 3" descr="C:\Program Files\Samsung\Samsung TV SDK(3.5.2)\apps\BritishTechTVBasic\docs\SCREENSHOT_2.jpg"/>
+            <wp:cNvGraphicFramePr>
+              <a:graphicFrameLocks xmlns:a="http://schemas.openxmlformats.org/drawingml/2006/main" noChangeAspect="1"/>
+            </wp:cNvGraphicFramePr>
+            <a:graphic xmlns:a="http://schemas.openxmlformats.org/drawingml/2006/main">
+              <a:graphicData uri="http://schemas.openxmlformats.org/drawingml/2006/picture">
+                <pic:pic xmlns:pic="http://schemas.openxmlformats.org/drawingml/2006/picture">
+                  <pic:nvPicPr>
+                    <pic:cNvPr id="0" name="Picture 3" descr="C:\Program Files\Samsung\Samsung TV SDK(3.5.2)\apps\BritishTechTVBasic\docs\SCREENSHOT_2.jpg"/>
+                    <pic:cNvPicPr>
+                      <a:picLocks noChangeAspect="1" noChangeArrowheads="1"/>
+                    </pic:cNvPicPr>
+                  </pic:nvPicPr>
+                  <pic:blipFill>
+                    <a:blip r:embed="rId9" cstate="print"/>
+                    <a:srcRect/>
+                    <a:stretch>
+                      <a:fillRect/>
+                    </a:stretch>
+                  </pic:blipFill>
+                  <pic:spPr bwMode="auto">
+                    <a:xfrm>
+                      <a:off x="0" y="0"/>
+                      <a:ext cx="2971800" cy="1666875"/>
+                    </a:xfrm>
+                    <a:prstGeom prst="rect">
+                      <a:avLst/>
+                    </a:prstGeom>
+                    <a:noFill/>
+                    <a:ln w="9525">
+                      <a:noFill/>
+                      <a:miter lim="800000"/>
+                      <a:headEnd/>
+                      <a:tailEnd/>
+                    </a:ln>
+                  </pic:spPr>
+                </pic:pic>
+              </a:graphicData>
+            </a:graphic>
+          </wp:inline>
+        </w:drawing>
+      </w:r>
+    </w:p>
+    <w:p>
+      <w:pPr>
+        <w:spacing w:line="276" w:lineRule="auto"/>
+        <w:jc w:val="left"/>
+        <w:rPr>
+          <w:rFonts w:ascii="Trebuchet MS" w:hAnsi="Trebuchet MS"/>
+          <w:szCs w:val="20"/>
+        </w:rPr>
+      </w:pPr>
+      <w:r>
+        <w:rPr>
+          <w:rFonts w:ascii="Trebuchet MS" w:hAnsi="Trebuchet MS"/>
+          <w:szCs w:val="20"/>
+        </w:rPr>
+        <w:t>If the full screen &lt;enter&gt; button is pressed, the episode is played in full screen mode.</w:t>
+      </w:r>
+    </w:p>
+    <w:p>
+      <w:pPr>
+        <w:spacing w:line="276" w:lineRule="auto"/>
+        <w:jc w:val="left"/>
+        <w:rPr>
+          <w:rFonts w:ascii="Trebuchet MS" w:hAnsi="Trebuchet MS"/>
+          <w:szCs w:val="20"/>
+        </w:rPr>
+      </w:pPr>
+    </w:p>
+    <w:p>
+      <w:pPr>
+        <w:spacing w:line="276" w:lineRule="auto"/>
+        <w:jc w:val="left"/>
+        <w:rPr>
+          <w:rFonts w:ascii="Trebuchet MS" w:hAnsi="Trebuchet MS"/>
+          <w:szCs w:val="20"/>
+        </w:rPr>
+      </w:pPr>
+      <w:r>
+        <w:rPr>
+          <w:rFonts w:ascii="Trebuchet MS" w:hAnsi="Trebuchet MS"/>
+          <w:noProof/>
+          <w:lang w:val="en-GB" w:eastAsia="en-GB"/>
+        </w:rPr>
+        <w:drawing>
+          <wp:inline distT="0" distB="0" distL="0" distR="0">
+            <wp:extent cx="2971800" cy="1666875"/>
+            <wp:effectExtent l="19050" t="0" r="0" b="0"/>
+            <wp:docPr id="7" name="Picture 1" descr="C:\Program Files\Samsung\Samsung TV SDK(3.5.2)\apps\BritishTechTVBasic\docs\SCREENSHOT_3.jpg"/>
+            <wp:cNvGraphicFramePr>
+              <a:graphicFrameLocks xmlns:a="http://schemas.openxmlformats.org/drawingml/2006/main" noChangeAspect="1"/>
+            </wp:cNvGraphicFramePr>
+            <a:graphic xmlns:a="http://schemas.openxmlformats.org/drawingml/2006/main">
+              <a:graphicData uri="http://schemas.openxmlformats.org/drawingml/2006/picture">
+                <pic:pic xmlns:pic="http://schemas.openxmlformats.org/drawingml/2006/picture">
+                  <pic:nvPicPr>
+                    <pic:cNvPr id="0" name="Picture 1" descr="C:\Program Files\Samsung\Samsung TV SDK(3.5.2)\apps\BritishTechTVBasic\docs\SCREENSHOT_3.jpg"/>
+                    <pic:cNvPicPr>
+                      <a:picLocks noChangeAspect="1" noChangeArrowheads="1"/>
+                    </pic:cNvPicPr>
+                  </pic:nvPicPr>
+                  <pic:blipFill>
+                    <a:blip r:embed="rId10" cstate="print"/>
+                    <a:srcRect/>
+                    <a:stretch>
+                      <a:fillRect/>
+                    </a:stretch>
+                  </pic:blipFill>
+                  <pic:spPr bwMode="auto">
+                    <a:xfrm>
+                      <a:off x="0" y="0"/>
+                      <a:ext cx="2971800" cy="1666875"/>
+                    </a:xfrm>
+                    <a:prstGeom prst="rect">
+                      <a:avLst/>
+                    </a:prstGeom>
+                    <a:noFill/>
+                    <a:ln w="9525">
+                      <a:noFill/>
+                      <a:miter lim="800000"/>
+                      <a:headEnd/>
+                      <a:tailEnd/>
+                    </a:ln>
+                  </pic:spPr>
+                </pic:pic>
+              </a:graphicData>
+            </a:graphic>
+          </wp:inline>
+        </w:drawing>
+      </w:r>
     </w:p>
     <w:p>
       <w:pPr>
@@ -3386,8 +3704,8 @@
           <w:szCs w:val="26"/>
         </w:rPr>
       </w:pPr>
-      <w:bookmarkStart w:id="15" w:name="_Toc280789046"/>
-      <w:bookmarkStart w:id="16" w:name="_Toc281402856"/>
+      <w:bookmarkStart w:id="13" w:name="_Toc280789046"/>
+      <w:bookmarkStart w:id="14" w:name="_Toc334645380"/>
       <w:r>
         <w:rPr>
           <w:rFonts w:ascii="Trebuchet MS" w:hAnsi="Trebuchet MS"/>
@@ -3415,8 +3733,8 @@
         </w:rPr>
         <w:t xml:space="preserve"> UI Function Description</w:t>
       </w:r>
-      <w:bookmarkEnd w:id="15"/>
-      <w:bookmarkEnd w:id="16"/>
+      <w:bookmarkEnd w:id="13"/>
+      <w:bookmarkEnd w:id="14"/>
     </w:p>
     <w:p>
       <w:pPr>
@@ -3435,8 +3753,8 @@
           <w:szCs w:val="24"/>
         </w:rPr>
       </w:pPr>
-      <w:bookmarkStart w:id="17" w:name="_Toc280789047"/>
-      <w:bookmarkStart w:id="18" w:name="_Toc281402857"/>
+      <w:bookmarkStart w:id="15" w:name="_Toc280789047"/>
+      <w:bookmarkStart w:id="16" w:name="_Toc334645381"/>
       <w:r>
         <w:rPr>
           <w:rFonts w:ascii="Trebuchet MS" w:hAnsi="Trebuchet MS"/>
@@ -3453,8 +3771,8 @@
         </w:rPr>
         <w:t>functional UI description</w:t>
       </w:r>
-      <w:bookmarkEnd w:id="17"/>
-      <w:bookmarkEnd w:id="18"/>
+      <w:bookmarkEnd w:id="15"/>
+      <w:bookmarkEnd w:id="16"/>
     </w:p>
     <w:sdt>
       <w:sdtPr>
@@ -3513,7 +3831,7 @@
           <w:szCs w:val="24"/>
         </w:rPr>
       </w:pPr>
-      <w:bookmarkStart w:id="19" w:name="_Toc281402858"/>
+      <w:bookmarkStart w:id="17" w:name="_Toc334645382"/>
       <w:r>
         <w:rPr>
           <w:rFonts w:ascii="Trebuchet MS" w:hAnsi="Trebuchet MS"/>
@@ -3522,7 +3840,7 @@
         </w:rPr>
         <w:t>Describe Input value</w:t>
       </w:r>
-      <w:bookmarkEnd w:id="19"/>
+      <w:bookmarkEnd w:id="17"/>
       <w:r>
         <w:rPr>
           <w:rFonts w:ascii="Trebuchet MS" w:hAnsi="Trebuchet MS"/>
@@ -3599,14 +3917,15 @@
           <w:szCs w:val="24"/>
         </w:rPr>
       </w:pPr>
-      <w:bookmarkStart w:id="20" w:name="_Toc280789049"/>
-      <w:bookmarkStart w:id="21" w:name="_Toc281402859"/>
-      <w:r>
-        <w:rPr>
-          <w:rFonts w:ascii="Trebuchet MS" w:hAnsi="Trebuchet MS"/>
-          <w:sz w:val="24"/>
-          <w:szCs w:val="24"/>
-        </w:rPr>
+      <w:bookmarkStart w:id="18" w:name="_Toc280789049"/>
+      <w:bookmarkStart w:id="19" w:name="_Toc334645383"/>
+      <w:r>
+        <w:rPr>
+          <w:rFonts w:ascii="Trebuchet MS" w:hAnsi="Trebuchet MS"/>
+          <w:sz w:val="24"/>
+          <w:szCs w:val="24"/>
+        </w:rPr>
+        <w:lastRenderedPageBreak/>
         <w:t>How to check m</w:t>
       </w:r>
       <w:r>
@@ -3633,7 +3952,7 @@
         </w:rPr>
         <w:t>anguage</w:t>
       </w:r>
-      <w:bookmarkEnd w:id="20"/>
+      <w:bookmarkEnd w:id="18"/>
       <w:r>
         <w:rPr>
           <w:rFonts w:ascii="Trebuchet MS" w:hAnsi="Trebuchet MS"/>
@@ -3651,7 +3970,7 @@
         </w:rPr>
         <w:t>(required)</w:t>
       </w:r>
-      <w:bookmarkEnd w:id="21"/>
+      <w:bookmarkEnd w:id="19"/>
     </w:p>
     <w:p>
       <w:pPr>
@@ -3669,7 +3988,7 @@
           <w:szCs w:val="24"/>
         </w:rPr>
       </w:pPr>
-      <w:bookmarkStart w:id="22" w:name="_Toc280789039"/>
+      <w:bookmarkStart w:id="20" w:name="_Toc280789039"/>
       <w:r>
         <w:rPr>
           <w:rFonts w:ascii="Trebuchet MS" w:hAnsi="Trebuchet MS" w:hint="eastAsia"/>
@@ -3718,7 +4037,7 @@
         </w:rPr>
         <w:t>anguages are supported or not.</w:t>
       </w:r>
-      <w:bookmarkEnd w:id="22"/>
+      <w:bookmarkEnd w:id="20"/>
       <w:r>
         <w:rPr>
           <w:rFonts w:ascii="Trebuchet MS" w:hAnsi="Trebuchet MS"/>
@@ -4223,8 +4542,8 @@
           <w:szCs w:val="26"/>
         </w:rPr>
       </w:pPr>
-      <w:bookmarkStart w:id="23" w:name="_Toc280789050"/>
-      <w:bookmarkStart w:id="24" w:name="_Toc281402860"/>
+      <w:bookmarkStart w:id="21" w:name="_Toc280789050"/>
+      <w:bookmarkStart w:id="22" w:name="_Toc334645384"/>
       <w:r>
         <w:rPr>
           <w:rFonts w:ascii="Trebuchet MS" w:hAnsi="Trebuchet MS"/>
@@ -4252,8 +4571,8 @@
         </w:rPr>
         <w:t xml:space="preserve"> Usage Scenario</w:t>
       </w:r>
-      <w:bookmarkEnd w:id="23"/>
-      <w:bookmarkEnd w:id="24"/>
+      <w:bookmarkEnd w:id="21"/>
+      <w:bookmarkEnd w:id="22"/>
     </w:p>
     <w:p>
       <w:pPr>
@@ -4272,8 +4591,8 @@
           <w:szCs w:val="24"/>
         </w:rPr>
       </w:pPr>
-      <w:bookmarkStart w:id="25" w:name="_Toc280789051"/>
-      <w:bookmarkStart w:id="26" w:name="_Toc281402861"/>
+      <w:bookmarkStart w:id="23" w:name="_Toc280789051"/>
+      <w:bookmarkStart w:id="24" w:name="_Toc334645385"/>
       <w:r>
         <w:rPr>
           <w:rFonts w:ascii="Trebuchet MS" w:hAnsi="Trebuchet MS"/>
@@ -4282,8 +4601,8 @@
         </w:rPr>
         <w:t>Usage Scenario</w:t>
       </w:r>
-      <w:bookmarkEnd w:id="25"/>
-      <w:bookmarkEnd w:id="26"/>
+      <w:bookmarkEnd w:id="23"/>
+      <w:bookmarkEnd w:id="24"/>
     </w:p>
     <w:sdt>
       <w:sdtPr>
@@ -4314,7 +4633,34 @@
               <w:color w:val="008000"/>
               <w:szCs w:val="20"/>
             </w:rPr>
-            <w:t>User selects/stats app when want to watch British Tech TV</w:t>
+            <w:t>User selects/sta</w:t>
+          </w:r>
+          <w:r>
+            <w:rPr>
+              <w:rFonts w:ascii="Trebuchet MS" w:hAnsi="Trebuchet MS"/>
+              <w:i/>
+              <w:color w:val="008000"/>
+              <w:szCs w:val="20"/>
+            </w:rPr>
+            <w:t>r</w:t>
+          </w:r>
+          <w:r>
+            <w:rPr>
+              <w:rFonts w:ascii="Trebuchet MS" w:hAnsi="Trebuchet MS"/>
+              <w:i/>
+              <w:color w:val="008000"/>
+              <w:szCs w:val="20"/>
+            </w:rPr>
+            <w:t>ts app when want to watch British Tech TV</w:t>
+          </w:r>
+          <w:r>
+            <w:rPr>
+              <w:rFonts w:ascii="Trebuchet MS" w:hAnsi="Trebuchet MS"/>
+              <w:i/>
+              <w:color w:val="008000"/>
+              <w:szCs w:val="20"/>
+            </w:rPr>
+            <w:t xml:space="preserve"> - Mac</w:t>
           </w:r>
         </w:p>
         <w:p>
@@ -4337,7 +4683,25 @@
               <w:color w:val="008000"/>
               <w:szCs w:val="20"/>
             </w:rPr>
-            <w:t>User get list of available channels</w:t>
+            <w:t>User</w:t>
+          </w:r>
+          <w:r>
+            <w:rPr>
+              <w:rFonts w:ascii="Trebuchet MS" w:hAnsi="Trebuchet MS"/>
+              <w:i/>
+              <w:color w:val="008000"/>
+              <w:szCs w:val="20"/>
+            </w:rPr>
+            <w:t xml:space="preserve"> gets list of episodes</w:t>
+          </w:r>
+          <w:r>
+            <w:rPr>
+              <w:rFonts w:ascii="Trebuchet MS" w:hAnsi="Trebuchet MS"/>
+              <w:i/>
+              <w:color w:val="008000"/>
+              <w:szCs w:val="20"/>
+            </w:rPr>
+            <w:t xml:space="preserve"> available to watch</w:t>
           </w:r>
         </w:p>
         <w:p>
@@ -4348,29 +4712,6 @@
             <w:jc w:val="left"/>
             <w:rPr>
               <w:rFonts w:ascii="Trebuchet MS" w:hAnsi="Trebuchet MS"/>
-              <w:i/>
-              <w:color w:val="008000"/>
-              <w:szCs w:val="20"/>
-            </w:rPr>
-          </w:pPr>
-          <w:r>
-            <w:rPr>
-              <w:rFonts w:ascii="Trebuchet MS" w:hAnsi="Trebuchet MS"/>
-              <w:i/>
-              <w:color w:val="008000"/>
-              <w:szCs w:val="20"/>
-            </w:rPr>
-            <w:t>User selects channel, gets list of episodes</w:t>
-          </w:r>
-        </w:p>
-        <w:p>
-          <w:pPr>
-            <w:pStyle w:val="ListParagraph"/>
-            <w:spacing w:line="276" w:lineRule="auto"/>
-            <w:ind w:leftChars="0" w:left="1200"/>
-            <w:jc w:val="left"/>
-            <w:rPr>
-              <w:rFonts w:ascii="Trebuchet MS" w:hAnsi="Trebuchet MS"/>
               <w:szCs w:val="20"/>
             </w:rPr>
           </w:pPr>
@@ -4387,10 +4728,10 @@
       </w:sdtContent>
     </w:sdt>
     <w:sectPr>
-      <w:headerReference w:type="default" r:id="rId8"/>
-      <w:footerReference w:type="default" r:id="rId9"/>
-      <w:headerReference w:type="first" r:id="rId10"/>
-      <w:footerReference w:type="first" r:id="rId11"/>
+      <w:headerReference w:type="default" r:id="rId11"/>
+      <w:footerReference w:type="default" r:id="rId12"/>
+      <w:headerReference w:type="first" r:id="rId13"/>
+      <w:footerReference w:type="first" r:id="rId14"/>
       <w:pgSz w:w="11906" w:h="16838"/>
       <w:pgMar w:top="1701" w:right="1440" w:bottom="1440" w:left="1440" w:header="851" w:footer="992" w:gutter="0"/>
       <w:cols w:space="425"/>
@@ -4466,7 +4807,7 @@
         <w:sz w:val="18"/>
         <w:szCs w:val="18"/>
       </w:rPr>
-      <w:t>5</w:t>
+      <w:t>3</w:t>
     </w:r>
     <w:r>
       <w:rPr>
@@ -5054,6 +5395,121 @@
     </w:lvl>
   </w:abstractNum>
   <w:abstractNum w:abstractNumId="3">
+    <w:nsid w:val="399C4ED5"/>
+    <w:multiLevelType w:val="hybridMultilevel"/>
+    <w:tmpl w:val="F69EAFF0"/>
+    <w:lvl w:ilvl="0" w:tplc="56BA9BD6">
+      <w:start w:val="2"/>
+      <w:numFmt w:val="bullet"/>
+      <w:lvlText w:val="–"/>
+      <w:lvlJc w:val="left"/>
+      <w:pPr>
+        <w:ind w:left="1560" w:hanging="360"/>
+      </w:pPr>
+      <w:rPr>
+        <w:rFonts w:ascii="Trebuchet MS" w:eastAsiaTheme="minorEastAsia" w:hAnsi="Trebuchet MS" w:cstheme="minorBidi" w:hint="default"/>
+        <w:i/>
+        <w:color w:val="008000"/>
+      </w:rPr>
+    </w:lvl>
+    <w:lvl w:ilvl="1" w:tplc="08090003" w:tentative="1">
+      <w:start w:val="1"/>
+      <w:numFmt w:val="bullet"/>
+      <w:lvlText w:val="o"/>
+      <w:lvlJc w:val="left"/>
+      <w:pPr>
+        <w:ind w:left="2280" w:hanging="360"/>
+      </w:pPr>
+      <w:rPr>
+        <w:rFonts w:ascii="Courier New" w:hAnsi="Courier New" w:cs="Courier New" w:hint="default"/>
+      </w:rPr>
+    </w:lvl>
+    <w:lvl w:ilvl="2" w:tplc="08090005" w:tentative="1">
+      <w:start w:val="1"/>
+      <w:numFmt w:val="bullet"/>
+      <w:lvlText w:val=""/>
+      <w:lvlJc w:val="left"/>
+      <w:pPr>
+        <w:ind w:left="3000" w:hanging="360"/>
+      </w:pPr>
+      <w:rPr>
+        <w:rFonts w:ascii="Wingdings" w:hAnsi="Wingdings" w:hint="default"/>
+      </w:rPr>
+    </w:lvl>
+    <w:lvl w:ilvl="3" w:tplc="08090001" w:tentative="1">
+      <w:start w:val="1"/>
+      <w:numFmt w:val="bullet"/>
+      <w:lvlText w:val=""/>
+      <w:lvlJc w:val="left"/>
+      <w:pPr>
+        <w:ind w:left="3720" w:hanging="360"/>
+      </w:pPr>
+      <w:rPr>
+        <w:rFonts w:ascii="Symbol" w:hAnsi="Symbol" w:hint="default"/>
+      </w:rPr>
+    </w:lvl>
+    <w:lvl w:ilvl="4" w:tplc="08090003" w:tentative="1">
+      <w:start w:val="1"/>
+      <w:numFmt w:val="bullet"/>
+      <w:lvlText w:val="o"/>
+      <w:lvlJc w:val="left"/>
+      <w:pPr>
+        <w:ind w:left="4440" w:hanging="360"/>
+      </w:pPr>
+      <w:rPr>
+        <w:rFonts w:ascii="Courier New" w:hAnsi="Courier New" w:cs="Courier New" w:hint="default"/>
+      </w:rPr>
+    </w:lvl>
+    <w:lvl w:ilvl="5" w:tplc="08090005" w:tentative="1">
+      <w:start w:val="1"/>
+      <w:numFmt w:val="bullet"/>
+      <w:lvlText w:val=""/>
+      <w:lvlJc w:val="left"/>
+      <w:pPr>
+        <w:ind w:left="5160" w:hanging="360"/>
+      </w:pPr>
+      <w:rPr>
+        <w:rFonts w:ascii="Wingdings" w:hAnsi="Wingdings" w:hint="default"/>
+      </w:rPr>
+    </w:lvl>
+    <w:lvl w:ilvl="6" w:tplc="08090001" w:tentative="1">
+      <w:start w:val="1"/>
+      <w:numFmt w:val="bullet"/>
+      <w:lvlText w:val=""/>
+      <w:lvlJc w:val="left"/>
+      <w:pPr>
+        <w:ind w:left="5880" w:hanging="360"/>
+      </w:pPr>
+      <w:rPr>
+        <w:rFonts w:ascii="Symbol" w:hAnsi="Symbol" w:hint="default"/>
+      </w:rPr>
+    </w:lvl>
+    <w:lvl w:ilvl="7" w:tplc="08090003" w:tentative="1">
+      <w:start w:val="1"/>
+      <w:numFmt w:val="bullet"/>
+      <w:lvlText w:val="o"/>
+      <w:lvlJc w:val="left"/>
+      <w:pPr>
+        <w:ind w:left="6600" w:hanging="360"/>
+      </w:pPr>
+      <w:rPr>
+        <w:rFonts w:ascii="Courier New" w:hAnsi="Courier New" w:cs="Courier New" w:hint="default"/>
+      </w:rPr>
+    </w:lvl>
+    <w:lvl w:ilvl="8" w:tplc="08090005" w:tentative="1">
+      <w:start w:val="1"/>
+      <w:numFmt w:val="bullet"/>
+      <w:lvlText w:val=""/>
+      <w:lvlJc w:val="left"/>
+      <w:pPr>
+        <w:ind w:left="7320" w:hanging="360"/>
+      </w:pPr>
+      <w:rPr>
+        <w:rFonts w:ascii="Wingdings" w:hAnsi="Wingdings" w:hint="default"/>
+      </w:rPr>
+    </w:lvl>
+  </w:abstractNum>
+  <w:abstractNum w:abstractNumId="4">
     <w:nsid w:val="3C9857CF"/>
     <w:multiLevelType w:val="hybridMultilevel"/>
     <w:tmpl w:val="FBF222A0"/>
@@ -5166,7 +5622,7 @@
       </w:rPr>
     </w:lvl>
   </w:abstractNum>
-  <w:abstractNum w:abstractNumId="4">
+  <w:abstractNum w:abstractNumId="5">
     <w:nsid w:val="7847142A"/>
     <w:multiLevelType w:val="hybridMultilevel"/>
     <w:tmpl w:val="68226CC0"/>
@@ -5279,7 +5735,7 @@
       </w:rPr>
     </w:lvl>
   </w:abstractNum>
-  <w:abstractNum w:abstractNumId="5">
+  <w:abstractNum w:abstractNumId="6">
     <w:nsid w:val="7BB8137C"/>
     <w:multiLevelType w:val="hybridMultilevel"/>
     <w:tmpl w:val="9A22A7B8"/>
@@ -5392,13 +5848,13 @@
     </w:lvl>
   </w:abstractNum>
   <w:num w:numId="1">
-    <w:abstractNumId w:val="5"/>
+    <w:abstractNumId w:val="6"/>
   </w:num>
   <w:num w:numId="2">
-    <w:abstractNumId w:val="3"/>
+    <w:abstractNumId w:val="4"/>
   </w:num>
   <w:num w:numId="3">
-    <w:abstractNumId w:val="4"/>
+    <w:abstractNumId w:val="5"/>
   </w:num>
   <w:num w:numId="4">
     <w:abstractNumId w:val="2"/>
@@ -5408,6 +5864,9 @@
   </w:num>
   <w:num w:numId="6">
     <w:abstractNumId w:val="1"/>
+  </w:num>
+  <w:num w:numId="7">
+    <w:abstractNumId w:val="3"/>
   </w:num>
 </w:numbering>
 </file>
@@ -6174,7 +6633,7 @@
 </file>
 
 <file path=customXml/itemProps1.xml><?xml version="1.0" encoding="utf-8"?>
-<ds:datastoreItem xmlns:ds="http://schemas.openxmlformats.org/officeDocument/2006/customXml" ds:itemID="{5070373D-5796-411B-8694-BEC273E8197A}">
+<ds:datastoreItem xmlns:ds="http://schemas.openxmlformats.org/officeDocument/2006/customXml" ds:itemID="{E6048708-6C71-4326-B7BF-BD6F65E91E44}">
   <ds:schemaRefs>
     <ds:schemaRef ds:uri="http://schemas.openxmlformats.org/officeDocument/2006/bibliography"/>
   </ds:schemaRefs>

</xml_diff>